<commit_message>
Take out 1 user request
</commit_message>
<xml_diff>
--- a/DocumentationProject2.docx
+++ b/DocumentationProject2.docx
@@ -776,13 +776,459 @@
     <w:p>
       <w:pPr>
         <w:rPr>
+          <w:rFonts w:ascii="Times New Roman" w:eastAsia="Times New Roman" w:hAnsi="Times New Roman" w:cs="Times New Roman"/>
+          <w:sz w:val="24"/>
+          <w:szCs w:val="24"/>
+        </w:rPr>
+      </w:pPr>
+      <w:r>
+        <w:rPr>
           <w:rFonts w:ascii="Times New Roman" w:hAnsi="Times New Roman" w:cs="Times New Roman"/>
           <w:b/>
           <w:bCs/>
           <w:sz w:val="24"/>
           <w:szCs w:val="24"/>
         </w:rPr>
-      </w:pPr>
+        <w:t>Please Run this line before installing Library</w:t>
+      </w:r>
+    </w:p>
+    <w:p>
+      <w:pPr>
+        <w:pStyle w:val="ListParagraph"/>
+        <w:numPr>
+          <w:ilvl w:val="0"/>
+          <w:numId w:val="2"/>
+        </w:numPr>
+        <w:rPr>
+          <w:rFonts w:ascii="Times New Roman" w:hAnsi="Times New Roman" w:cs="Times New Roman"/>
+          <w:sz w:val="24"/>
+          <w:szCs w:val="24"/>
+        </w:rPr>
+      </w:pPr>
+      <w:r>
+        <w:rPr>
+          <w:rFonts w:ascii="Times New Roman" w:hAnsi="Times New Roman" w:cs="Times New Roman"/>
+          <w:sz w:val="24"/>
+          <w:szCs w:val="24"/>
+        </w:rPr>
+        <w:t>Install Flask</w:t>
+      </w:r>
+      <w:r>
+        <w:rPr>
+          <w:rFonts w:ascii="Times New Roman" w:hAnsi="Times New Roman" w:cs="Times New Roman"/>
+          <w:sz w:val="24"/>
+          <w:szCs w:val="24"/>
+        </w:rPr>
+        <w:t xml:space="preserve"> </w:t>
+      </w:r>
+    </w:p>
+    <w:p>
+      <w:pPr>
+        <w:pStyle w:val="ListParagraph"/>
+        <w:ind w:left="1440"/>
+        <w:rPr>
+          <w:rFonts w:ascii="Times New Roman" w:hAnsi="Times New Roman" w:cs="Times New Roman"/>
+          <w:sz w:val="24"/>
+          <w:szCs w:val="24"/>
+        </w:rPr>
+      </w:pPr>
+      <w:r>
+        <w:rPr>
+          <w:rFonts w:ascii="Times New Roman" w:hAnsi="Times New Roman" w:cs="Times New Roman"/>
+          <w:sz w:val="24"/>
+          <w:szCs w:val="24"/>
+        </w:rPr>
+        <w:t xml:space="preserve">$ </w:t>
+      </w:r>
+      <w:r>
+        <w:rPr>
+          <w:rFonts w:ascii="Times New Roman" w:hAnsi="Times New Roman" w:cs="Times New Roman"/>
+          <w:sz w:val="24"/>
+          <w:szCs w:val="24"/>
+        </w:rPr>
+        <w:t>sudo apt install python3-flask</w:t>
+      </w:r>
+    </w:p>
+    <w:p>
+      <w:pPr>
+        <w:pStyle w:val="ListParagraph"/>
+        <w:ind w:left="1440"/>
+        <w:rPr>
+          <w:rFonts w:ascii="Times New Roman" w:hAnsi="Times New Roman" w:cs="Times New Roman"/>
+          <w:sz w:val="24"/>
+          <w:szCs w:val="24"/>
+        </w:rPr>
+      </w:pPr>
+      <w:r>
+        <w:rPr>
+          <w:rFonts w:ascii="Times New Roman" w:hAnsi="Times New Roman" w:cs="Times New Roman"/>
+          <w:sz w:val="24"/>
+          <w:szCs w:val="24"/>
+        </w:rPr>
+        <w:t xml:space="preserve">$ </w:t>
+      </w:r>
+      <w:r>
+        <w:rPr>
+          <w:rFonts w:ascii="Times New Roman" w:hAnsi="Times New Roman" w:cs="Times New Roman"/>
+          <w:sz w:val="24"/>
+          <w:szCs w:val="24"/>
+        </w:rPr>
+        <w:t>pip3 install Flask-API</w:t>
+      </w:r>
+    </w:p>
+    <w:p>
+      <w:pPr>
+        <w:pStyle w:val="ListParagraph"/>
+        <w:ind w:left="1440"/>
+        <w:rPr>
+          <w:rFonts w:ascii="Times New Roman" w:hAnsi="Times New Roman" w:cs="Times New Roman"/>
+          <w:sz w:val="24"/>
+          <w:szCs w:val="24"/>
+        </w:rPr>
+      </w:pPr>
+      <w:r>
+        <w:rPr>
+          <w:rFonts w:ascii="Times New Roman" w:hAnsi="Times New Roman" w:cs="Times New Roman"/>
+          <w:sz w:val="24"/>
+          <w:szCs w:val="24"/>
+        </w:rPr>
+        <w:t xml:space="preserve">$ </w:t>
+      </w:r>
+      <w:r>
+        <w:rPr>
+          <w:rFonts w:ascii="Times New Roman" w:hAnsi="Times New Roman" w:cs="Times New Roman"/>
+          <w:sz w:val="24"/>
+          <w:szCs w:val="24"/>
+        </w:rPr>
+        <w:t>pip3 install --user Flask-API python-dotenv</w:t>
+      </w:r>
+    </w:p>
+    <w:p>
+      <w:pPr>
+        <w:pStyle w:val="ListParagraph"/>
+        <w:numPr>
+          <w:ilvl w:val="0"/>
+          <w:numId w:val="2"/>
+        </w:numPr>
+        <w:rPr>
+          <w:rFonts w:ascii="Times New Roman" w:hAnsi="Times New Roman" w:cs="Times New Roman"/>
+          <w:sz w:val="24"/>
+          <w:szCs w:val="24"/>
+        </w:rPr>
+      </w:pPr>
+      <w:r>
+        <w:rPr>
+          <w:rFonts w:ascii="Times New Roman" w:hAnsi="Times New Roman" w:cs="Times New Roman"/>
+          <w:sz w:val="24"/>
+          <w:szCs w:val="24"/>
+        </w:rPr>
+        <w:t>Install foreman &amp; Gunicorn3</w:t>
+      </w:r>
+    </w:p>
+    <w:p>
+      <w:pPr>
+        <w:pStyle w:val="ListParagraph"/>
+        <w:spacing w:after="0"/>
+        <w:ind w:left="1440"/>
+        <w:rPr>
+          <w:rFonts w:ascii="Times New Roman" w:hAnsi="Times New Roman" w:cs="Times New Roman"/>
+          <w:sz w:val="24"/>
+          <w:szCs w:val="24"/>
+        </w:rPr>
+      </w:pPr>
+      <w:r>
+        <w:rPr>
+          <w:rFonts w:ascii="Times New Roman" w:hAnsi="Times New Roman" w:cs="Times New Roman"/>
+          <w:sz w:val="24"/>
+          <w:szCs w:val="24"/>
+        </w:rPr>
+        <w:t xml:space="preserve">$ </w:t>
+      </w:r>
+      <w:r>
+        <w:rPr>
+          <w:rFonts w:ascii="Times New Roman" w:hAnsi="Times New Roman" w:cs="Times New Roman"/>
+          <w:sz w:val="24"/>
+          <w:szCs w:val="24"/>
+        </w:rPr>
+        <w:t>sudo apt install --yes ruby-foreman</w:t>
+      </w:r>
+    </w:p>
+    <w:p>
+      <w:pPr>
+        <w:spacing w:after="0"/>
+        <w:ind w:left="720" w:firstLine="720"/>
+        <w:rPr>
+          <w:rFonts w:ascii="Times New Roman" w:hAnsi="Times New Roman" w:cs="Times New Roman"/>
+          <w:sz w:val="24"/>
+          <w:szCs w:val="24"/>
+        </w:rPr>
+      </w:pPr>
+      <w:r>
+        <w:rPr>
+          <w:rFonts w:ascii="Times New Roman" w:hAnsi="Times New Roman" w:cs="Times New Roman"/>
+          <w:sz w:val="24"/>
+          <w:szCs w:val="24"/>
+        </w:rPr>
+        <w:t xml:space="preserve">$ </w:t>
+      </w:r>
+      <w:r>
+        <w:rPr>
+          <w:rFonts w:ascii="Times New Roman" w:hAnsi="Times New Roman" w:cs="Times New Roman"/>
+          <w:sz w:val="24"/>
+          <w:szCs w:val="24"/>
+        </w:rPr>
+        <w:t>sudo apt install --yes gunicorn3</w:t>
+      </w:r>
+    </w:p>
+    <w:p>
+      <w:pPr>
+        <w:spacing w:after="0"/>
+        <w:rPr>
+          <w:rFonts w:ascii="Times New Roman" w:hAnsi="Times New Roman" w:cs="Times New Roman"/>
+          <w:sz w:val="24"/>
+          <w:szCs w:val="24"/>
+        </w:rPr>
+      </w:pPr>
+      <w:r>
+        <w:rPr>
+          <w:rFonts w:ascii="Times New Roman" w:hAnsi="Times New Roman" w:cs="Times New Roman"/>
+          <w:sz w:val="24"/>
+          <w:szCs w:val="24"/>
+        </w:rPr>
+        <w:t>Dev 1: Library</w:t>
+      </w:r>
+    </w:p>
+    <w:p>
+      <w:pPr>
+        <w:pStyle w:val="ListParagraph"/>
+        <w:numPr>
+          <w:ilvl w:val="0"/>
+          <w:numId w:val="2"/>
+        </w:numPr>
+        <w:rPr>
+          <w:rFonts w:ascii="Times New Roman" w:hAnsi="Times New Roman" w:cs="Times New Roman"/>
+          <w:sz w:val="24"/>
+          <w:szCs w:val="24"/>
+        </w:rPr>
+      </w:pPr>
+      <w:r>
+        <w:rPr>
+          <w:rFonts w:ascii="Times New Roman" w:hAnsi="Times New Roman" w:cs="Times New Roman"/>
+          <w:sz w:val="24"/>
+          <w:szCs w:val="24"/>
+        </w:rPr>
+        <w:t>Update list of software source</w:t>
+      </w:r>
+    </w:p>
+    <w:p>
+      <w:pPr>
+        <w:pStyle w:val="ListParagraph"/>
+        <w:ind w:firstLine="720"/>
+        <w:rPr>
+          <w:rFonts w:ascii="Times New Roman" w:hAnsi="Times New Roman" w:cs="Times New Roman"/>
+          <w:sz w:val="24"/>
+          <w:szCs w:val="24"/>
+        </w:rPr>
+      </w:pPr>
+      <w:r>
+        <w:rPr>
+          <w:rFonts w:ascii="Times New Roman" w:hAnsi="Times New Roman" w:cs="Times New Roman"/>
+          <w:sz w:val="24"/>
+          <w:szCs w:val="24"/>
+        </w:rPr>
+        <w:t xml:space="preserve">$ </w:t>
+      </w:r>
+      <w:r>
+        <w:rPr>
+          <w:rFonts w:ascii="Times New Roman" w:hAnsi="Times New Roman" w:cs="Times New Roman"/>
+          <w:sz w:val="24"/>
+          <w:szCs w:val="24"/>
+        </w:rPr>
+        <w:t>sudo sed -i -re \</w:t>
+      </w:r>
+    </w:p>
+    <w:p>
+      <w:pPr>
+        <w:pStyle w:val="ListParagraph"/>
+        <w:ind w:left="1440"/>
+        <w:rPr>
+          <w:rFonts w:ascii="Times New Roman" w:hAnsi="Times New Roman" w:cs="Times New Roman"/>
+          <w:sz w:val="24"/>
+          <w:szCs w:val="24"/>
+        </w:rPr>
+      </w:pPr>
+      <w:r>
+        <w:rPr>
+          <w:rFonts w:ascii="Times New Roman" w:hAnsi="Times New Roman" w:cs="Times New Roman"/>
+          <w:sz w:val="24"/>
+          <w:szCs w:val="24"/>
+        </w:rPr>
+        <w:t>'s/([a-z]{2}\.)?archive.ubuntu.com|security.ubuntu.com/old-releases.ubuntu.com/g' \</w:t>
+      </w:r>
+    </w:p>
+    <w:p>
+      <w:pPr>
+        <w:pStyle w:val="ListParagraph"/>
+        <w:ind w:firstLine="720"/>
+        <w:rPr>
+          <w:rFonts w:ascii="Times New Roman" w:hAnsi="Times New Roman" w:cs="Times New Roman"/>
+          <w:sz w:val="24"/>
+          <w:szCs w:val="24"/>
+        </w:rPr>
+      </w:pPr>
+      <w:r>
+        <w:rPr>
+          <w:rFonts w:ascii="Times New Roman" w:hAnsi="Times New Roman" w:cs="Times New Roman"/>
+          <w:sz w:val="24"/>
+          <w:szCs w:val="24"/>
+        </w:rPr>
+        <w:t>/etc/apt/sources.list</w:t>
+      </w:r>
+    </w:p>
+    <w:p>
+      <w:pPr>
+        <w:pStyle w:val="ListParagraph"/>
+        <w:numPr>
+          <w:ilvl w:val="0"/>
+          <w:numId w:val="2"/>
+        </w:numPr>
+        <w:spacing w:after="0"/>
+        <w:rPr>
+          <w:rFonts w:ascii="Times New Roman" w:hAnsi="Times New Roman" w:cs="Times New Roman"/>
+          <w:sz w:val="24"/>
+          <w:szCs w:val="24"/>
+        </w:rPr>
+      </w:pPr>
+      <w:r>
+        <w:rPr>
+          <w:rFonts w:ascii="Times New Roman" w:hAnsi="Times New Roman" w:cs="Times New Roman"/>
+          <w:sz w:val="24"/>
+          <w:szCs w:val="24"/>
+        </w:rPr>
+        <w:t>Install AWS CLI</w:t>
+      </w:r>
+    </w:p>
+    <w:p>
+      <w:pPr>
+        <w:spacing w:after="0"/>
+        <w:ind w:left="720" w:firstLine="720"/>
+        <w:rPr>
+          <w:rFonts w:ascii="Times New Roman" w:hAnsi="Times New Roman" w:cs="Times New Roman"/>
+          <w:sz w:val="24"/>
+          <w:szCs w:val="24"/>
+        </w:rPr>
+      </w:pPr>
+      <w:r>
+        <w:rPr>
+          <w:rFonts w:ascii="Times New Roman" w:hAnsi="Times New Roman" w:cs="Times New Roman"/>
+          <w:sz w:val="24"/>
+          <w:szCs w:val="24"/>
+        </w:rPr>
+        <w:t>$ sudo apt update</w:t>
+      </w:r>
+    </w:p>
+    <w:p>
+      <w:pPr>
+        <w:pStyle w:val="ListParagraph"/>
+        <w:spacing w:after="0"/>
+        <w:ind w:firstLine="720"/>
+        <w:rPr>
+          <w:rFonts w:ascii="Times New Roman" w:hAnsi="Times New Roman" w:cs="Times New Roman"/>
+          <w:sz w:val="24"/>
+          <w:szCs w:val="24"/>
+        </w:rPr>
+      </w:pPr>
+      <w:r>
+        <w:rPr>
+          <w:rFonts w:ascii="Times New Roman" w:hAnsi="Times New Roman" w:cs="Times New Roman"/>
+          <w:sz w:val="24"/>
+          <w:szCs w:val="24"/>
+        </w:rPr>
+        <w:t xml:space="preserve">$ </w:t>
+      </w:r>
+      <w:r>
+        <w:rPr>
+          <w:rFonts w:ascii="Times New Roman" w:hAnsi="Times New Roman" w:cs="Times New Roman"/>
+          <w:sz w:val="24"/>
+          <w:szCs w:val="24"/>
+        </w:rPr>
+        <w:t>sudo apt install --yes awscli</w:t>
+      </w:r>
+    </w:p>
+    <w:p>
+      <w:pPr>
+        <w:pStyle w:val="ListParagraph"/>
+        <w:spacing w:after="0"/>
+        <w:ind w:firstLine="720"/>
+        <w:rPr>
+          <w:rFonts w:ascii="Times New Roman" w:hAnsi="Times New Roman" w:cs="Times New Roman"/>
+          <w:sz w:val="24"/>
+          <w:szCs w:val="24"/>
+        </w:rPr>
+      </w:pPr>
+    </w:p>
+    <w:p>
+      <w:pPr>
+        <w:pStyle w:val="ListParagraph"/>
+        <w:numPr>
+          <w:ilvl w:val="0"/>
+          <w:numId w:val="2"/>
+        </w:numPr>
+        <w:spacing w:after="0"/>
+        <w:rPr>
+          <w:rFonts w:ascii="Times New Roman" w:hAnsi="Times New Roman" w:cs="Times New Roman"/>
+          <w:sz w:val="24"/>
+          <w:szCs w:val="24"/>
+        </w:rPr>
+      </w:pPr>
+      <w:r>
+        <w:rPr>
+          <w:rFonts w:ascii="Times New Roman" w:hAnsi="Times New Roman" w:cs="Times New Roman"/>
+          <w:sz w:val="24"/>
+          <w:szCs w:val="24"/>
+        </w:rPr>
+        <w:t>Configure AWS CLI</w:t>
+      </w:r>
+    </w:p>
+    <w:p>
+      <w:pPr>
+        <w:pStyle w:val="ListParagraph"/>
+        <w:spacing w:after="0"/>
+        <w:ind w:firstLine="720"/>
+        <w:rPr>
+          <w:rFonts w:ascii="Times New Roman" w:hAnsi="Times New Roman" w:cs="Times New Roman"/>
+          <w:sz w:val="24"/>
+          <w:szCs w:val="24"/>
+        </w:rPr>
+      </w:pPr>
+      <w:r>
+        <w:rPr>
+          <w:rFonts w:ascii="Times New Roman" w:hAnsi="Times New Roman" w:cs="Times New Roman"/>
+          <w:sz w:val="24"/>
+          <w:szCs w:val="24"/>
+        </w:rPr>
+        <w:t>$ aws configure</w:t>
+      </w:r>
+    </w:p>
+    <w:p>
+      <w:pPr>
+        <w:pStyle w:val="ListParagraph"/>
+        <w:spacing w:after="0"/>
+        <w:ind w:left="1440" w:firstLine="720"/>
+        <w:rPr>
+          <w:rFonts w:ascii="Times New Roman" w:hAnsi="Times New Roman" w:cs="Times New Roman"/>
+          <w:sz w:val="24"/>
+          <w:szCs w:val="24"/>
+        </w:rPr>
+      </w:pPr>
+      <w:r>
+        <w:rPr>
+          <w:rFonts w:ascii="Times New Roman" w:hAnsi="Times New Roman" w:cs="Times New Roman"/>
+          <w:sz w:val="24"/>
+          <w:szCs w:val="24"/>
+        </w:rPr>
+        <w:t xml:space="preserve">AWS Access Key ID [None]: </w:t>
+      </w:r>
       <w:r>
         <w:rPr>
           <w:rFonts w:ascii="Times New Roman" w:hAnsi="Times New Roman" w:cs="Times New Roman"/>
@@ -791,544 +1237,59 @@
           <w:sz w:val="24"/>
           <w:szCs w:val="24"/>
         </w:rPr>
-        <w:t>Please Run this line before installing Library</w:t>
-      </w:r>
-    </w:p>
-    <w:p>
-      <w:pPr>
-        <w:pStyle w:val="ListParagraph"/>
-        <w:numPr>
-          <w:ilvl w:val="1"/>
-          <w:numId w:val="2"/>
-        </w:numPr>
-        <w:spacing w:after="0" w:line="240" w:lineRule="auto"/>
-        <w:ind w:left="720" w:hanging="1080"/>
-        <w:rPr>
-          <w:rFonts w:ascii="Times New Roman" w:eastAsia="Times New Roman" w:hAnsi="Times New Roman" w:cs="Times New Roman"/>
-          <w:sz w:val="24"/>
-          <w:szCs w:val="24"/>
-        </w:rPr>
-      </w:pPr>
-      <w:r>
-        <w:rPr>
-          <w:rFonts w:ascii="Consolas" w:eastAsia="Times New Roman" w:hAnsi="Consolas" w:cs="Times New Roman"/>
-          <w:color w:val="000000"/>
-          <w:sz w:val="18"/>
-          <w:szCs w:val="18"/>
-        </w:rPr>
-        <w:t xml:space="preserve">$ </w:t>
-      </w:r>
-      <w:r>
-        <w:rPr>
-          <w:rFonts w:ascii="Consolas" w:eastAsia="Times New Roman" w:hAnsi="Consolas" w:cs="Times New Roman"/>
+        <w:t>fakeMyKeyId</w:t>
+      </w:r>
+    </w:p>
+    <w:p>
+      <w:pPr>
+        <w:pStyle w:val="ListParagraph"/>
+        <w:spacing w:after="0"/>
+        <w:ind w:left="1440" w:firstLine="720"/>
+        <w:rPr>
+          <w:rFonts w:ascii="Times New Roman" w:hAnsi="Times New Roman" w:cs="Times New Roman"/>
+          <w:sz w:val="24"/>
+          <w:szCs w:val="24"/>
+        </w:rPr>
+      </w:pPr>
+      <w:r>
+        <w:rPr>
+          <w:rFonts w:ascii="Times New Roman" w:hAnsi="Times New Roman" w:cs="Times New Roman"/>
+          <w:sz w:val="24"/>
+          <w:szCs w:val="24"/>
+        </w:rPr>
+        <w:t xml:space="preserve">AWS Secret Access Key [None]: </w:t>
+      </w:r>
+      <w:r>
+        <w:rPr>
+          <w:rFonts w:ascii="Times New Roman" w:hAnsi="Times New Roman" w:cs="Times New Roman"/>
           <w:b/>
           <w:bCs/>
-          <w:color w:val="000000"/>
-          <w:sz w:val="18"/>
-          <w:szCs w:val="18"/>
-        </w:rPr>
-        <w:t>sudo sed -i -re \'s/([a-z]{2}\.)?archive.ubuntu.com|security.ubuntu.com/old-releases.ubuntu.com/g' \</w:t>
-      </w:r>
-      <w:r>
-        <w:rPr>
-          <w:rFonts w:ascii="Consolas" w:eastAsia="Times New Roman" w:hAnsi="Consolas" w:cs="Times New Roman"/>
+          <w:sz w:val="24"/>
+          <w:szCs w:val="24"/>
+        </w:rPr>
+        <w:t>fakeSecretAccessKey</w:t>
+      </w:r>
+    </w:p>
+    <w:p>
+      <w:pPr>
+        <w:pStyle w:val="ListParagraph"/>
+        <w:spacing w:after="0"/>
+        <w:ind w:left="1440" w:firstLine="720"/>
+        <w:rPr>
+          <w:rFonts w:ascii="Times New Roman" w:hAnsi="Times New Roman" w:cs="Times New Roman"/>
           <w:b/>
           <w:bCs/>
-          <w:color w:val="000000"/>
-          <w:sz w:val="18"/>
-          <w:szCs w:val="18"/>
-        </w:rPr>
-        <w:t>/etc/apt/sources.list</w:t>
-      </w:r>
-    </w:p>
-    <w:p>
-      <w:pPr>
-        <w:spacing w:after="0" w:line="240" w:lineRule="auto"/>
-        <w:ind w:left="1080"/>
-        <w:rPr>
-          <w:rFonts w:ascii="Times New Roman" w:eastAsia="Times New Roman" w:hAnsi="Times New Roman" w:cs="Times New Roman"/>
-          <w:sz w:val="24"/>
-          <w:szCs w:val="24"/>
-        </w:rPr>
-      </w:pPr>
-    </w:p>
-    <w:p>
-      <w:pPr>
-        <w:pStyle w:val="ListParagraph"/>
-        <w:numPr>
-          <w:ilvl w:val="0"/>
-          <w:numId w:val="2"/>
-        </w:numPr>
-        <w:rPr>
-          <w:rFonts w:ascii="Times New Roman" w:hAnsi="Times New Roman" w:cs="Times New Roman"/>
-          <w:sz w:val="24"/>
-          <w:szCs w:val="24"/>
-        </w:rPr>
-      </w:pPr>
-      <w:r>
-        <w:rPr>
-          <w:rFonts w:ascii="Times New Roman" w:hAnsi="Times New Roman" w:cs="Times New Roman"/>
-          <w:sz w:val="24"/>
-          <w:szCs w:val="24"/>
-        </w:rPr>
-        <w:t>User request</w:t>
-      </w:r>
-    </w:p>
-    <w:p>
-      <w:pPr>
-        <w:pStyle w:val="ListParagraph"/>
-        <w:ind w:left="1440"/>
-        <w:rPr>
-          <w:rFonts w:ascii="Times New Roman" w:hAnsi="Times New Roman" w:cs="Times New Roman"/>
-          <w:sz w:val="24"/>
-          <w:szCs w:val="24"/>
-        </w:rPr>
-      </w:pPr>
-      <w:r>
-        <w:rPr>
-          <w:rFonts w:ascii="Times New Roman" w:hAnsi="Times New Roman" w:cs="Times New Roman"/>
-          <w:sz w:val="24"/>
-          <w:szCs w:val="24"/>
-        </w:rPr>
-        <w:t>$ pip3 install --user requests</w:t>
-      </w:r>
-    </w:p>
-    <w:p>
-      <w:pPr>
-        <w:pStyle w:val="ListParagraph"/>
-        <w:numPr>
-          <w:ilvl w:val="0"/>
-          <w:numId w:val="2"/>
-        </w:numPr>
-        <w:rPr>
-          <w:rFonts w:ascii="Times New Roman" w:hAnsi="Times New Roman" w:cs="Times New Roman"/>
-          <w:sz w:val="24"/>
-          <w:szCs w:val="24"/>
-        </w:rPr>
-      </w:pPr>
-      <w:r>
-        <w:rPr>
-          <w:rFonts w:ascii="Times New Roman" w:hAnsi="Times New Roman" w:cs="Times New Roman"/>
-          <w:sz w:val="24"/>
-          <w:szCs w:val="24"/>
-        </w:rPr>
-        <w:t>Install Flask</w:t>
-      </w:r>
-      <w:r>
-        <w:rPr>
-          <w:rFonts w:ascii="Times New Roman" w:hAnsi="Times New Roman" w:cs="Times New Roman"/>
-          <w:sz w:val="24"/>
-          <w:szCs w:val="24"/>
-        </w:rPr>
-        <w:t xml:space="preserve"> </w:t>
-      </w:r>
-    </w:p>
-    <w:p>
-      <w:pPr>
-        <w:pStyle w:val="ListParagraph"/>
-        <w:ind w:left="1440"/>
-        <w:rPr>
-          <w:rFonts w:ascii="Times New Roman" w:hAnsi="Times New Roman" w:cs="Times New Roman"/>
-          <w:sz w:val="24"/>
-          <w:szCs w:val="24"/>
-        </w:rPr>
-      </w:pPr>
-      <w:r>
-        <w:rPr>
-          <w:rFonts w:ascii="Times New Roman" w:hAnsi="Times New Roman" w:cs="Times New Roman"/>
-          <w:sz w:val="24"/>
-          <w:szCs w:val="24"/>
-        </w:rPr>
-        <w:t xml:space="preserve">$ </w:t>
-      </w:r>
-      <w:r>
-        <w:rPr>
-          <w:rFonts w:ascii="Times New Roman" w:hAnsi="Times New Roman" w:cs="Times New Roman"/>
-          <w:sz w:val="24"/>
-          <w:szCs w:val="24"/>
-        </w:rPr>
-        <w:t>sudo apt install python3-flask</w:t>
-      </w:r>
-    </w:p>
-    <w:p>
-      <w:pPr>
-        <w:pStyle w:val="ListParagraph"/>
-        <w:ind w:left="1440"/>
-        <w:rPr>
-          <w:rFonts w:ascii="Times New Roman" w:hAnsi="Times New Roman" w:cs="Times New Roman"/>
-          <w:sz w:val="24"/>
-          <w:szCs w:val="24"/>
-        </w:rPr>
-      </w:pPr>
-      <w:r>
-        <w:rPr>
-          <w:rFonts w:ascii="Times New Roman" w:hAnsi="Times New Roman" w:cs="Times New Roman"/>
-          <w:sz w:val="24"/>
-          <w:szCs w:val="24"/>
-        </w:rPr>
-        <w:t xml:space="preserve">$ </w:t>
-      </w:r>
-      <w:r>
-        <w:rPr>
-          <w:rFonts w:ascii="Times New Roman" w:hAnsi="Times New Roman" w:cs="Times New Roman"/>
-          <w:sz w:val="24"/>
-          <w:szCs w:val="24"/>
-        </w:rPr>
-        <w:t>pip3 install Flask-API</w:t>
-      </w:r>
-    </w:p>
-    <w:p>
-      <w:pPr>
-        <w:pStyle w:val="ListParagraph"/>
-        <w:ind w:left="1440"/>
-        <w:rPr>
-          <w:rFonts w:ascii="Times New Roman" w:hAnsi="Times New Roman" w:cs="Times New Roman"/>
-          <w:sz w:val="24"/>
-          <w:szCs w:val="24"/>
-        </w:rPr>
-      </w:pPr>
-      <w:r>
-        <w:rPr>
-          <w:rFonts w:ascii="Times New Roman" w:hAnsi="Times New Roman" w:cs="Times New Roman"/>
-          <w:sz w:val="24"/>
-          <w:szCs w:val="24"/>
-        </w:rPr>
-        <w:t xml:space="preserve">$ </w:t>
-      </w:r>
-      <w:r>
-        <w:rPr>
-          <w:rFonts w:ascii="Times New Roman" w:hAnsi="Times New Roman" w:cs="Times New Roman"/>
-          <w:sz w:val="24"/>
-          <w:szCs w:val="24"/>
-        </w:rPr>
-        <w:t>pip3 install --user Flask-API python-dotenv</w:t>
-      </w:r>
-    </w:p>
-    <w:p>
-      <w:pPr>
-        <w:pStyle w:val="ListParagraph"/>
-        <w:numPr>
-          <w:ilvl w:val="0"/>
-          <w:numId w:val="2"/>
-        </w:numPr>
-        <w:rPr>
-          <w:rFonts w:ascii="Times New Roman" w:hAnsi="Times New Roman" w:cs="Times New Roman"/>
-          <w:sz w:val="24"/>
-          <w:szCs w:val="24"/>
-        </w:rPr>
-      </w:pPr>
-      <w:r>
-        <w:rPr>
-          <w:rFonts w:ascii="Times New Roman" w:hAnsi="Times New Roman" w:cs="Times New Roman"/>
-          <w:sz w:val="24"/>
-          <w:szCs w:val="24"/>
-        </w:rPr>
-        <w:t>Install foreman &amp; Gunicorn3</w:t>
-      </w:r>
-    </w:p>
-    <w:p>
-      <w:pPr>
-        <w:pStyle w:val="ListParagraph"/>
-        <w:spacing w:after="0"/>
-        <w:ind w:left="1440"/>
-        <w:rPr>
-          <w:rFonts w:ascii="Times New Roman" w:hAnsi="Times New Roman" w:cs="Times New Roman"/>
-          <w:sz w:val="24"/>
-          <w:szCs w:val="24"/>
-        </w:rPr>
-      </w:pPr>
-      <w:r>
-        <w:rPr>
-          <w:rFonts w:ascii="Times New Roman" w:hAnsi="Times New Roman" w:cs="Times New Roman"/>
-          <w:sz w:val="24"/>
-          <w:szCs w:val="24"/>
-        </w:rPr>
-        <w:t xml:space="preserve">$ </w:t>
-      </w:r>
-      <w:r>
-        <w:rPr>
-          <w:rFonts w:ascii="Times New Roman" w:hAnsi="Times New Roman" w:cs="Times New Roman"/>
-          <w:sz w:val="24"/>
-          <w:szCs w:val="24"/>
-        </w:rPr>
-        <w:t>sudo apt install --yes ruby-foreman</w:t>
-      </w:r>
-    </w:p>
-    <w:p>
-      <w:pPr>
-        <w:spacing w:after="0"/>
-        <w:ind w:left="720" w:firstLine="720"/>
-        <w:rPr>
-          <w:rFonts w:ascii="Times New Roman" w:hAnsi="Times New Roman" w:cs="Times New Roman"/>
-          <w:sz w:val="24"/>
-          <w:szCs w:val="24"/>
-        </w:rPr>
-      </w:pPr>
-      <w:r>
-        <w:rPr>
-          <w:rFonts w:ascii="Times New Roman" w:hAnsi="Times New Roman" w:cs="Times New Roman"/>
-          <w:sz w:val="24"/>
-          <w:szCs w:val="24"/>
-        </w:rPr>
-        <w:t xml:space="preserve">$ </w:t>
-      </w:r>
-      <w:r>
-        <w:rPr>
-          <w:rFonts w:ascii="Times New Roman" w:hAnsi="Times New Roman" w:cs="Times New Roman"/>
-          <w:sz w:val="24"/>
-          <w:szCs w:val="24"/>
-        </w:rPr>
-        <w:t>sudo apt install --yes gunicorn3</w:t>
-      </w:r>
-    </w:p>
-    <w:p>
-      <w:pPr>
-        <w:spacing w:after="0"/>
-        <w:rPr>
-          <w:rFonts w:ascii="Times New Roman" w:hAnsi="Times New Roman" w:cs="Times New Roman"/>
-          <w:sz w:val="24"/>
-          <w:szCs w:val="24"/>
-        </w:rPr>
-      </w:pPr>
-      <w:r>
-        <w:rPr>
-          <w:rFonts w:ascii="Times New Roman" w:hAnsi="Times New Roman" w:cs="Times New Roman"/>
-          <w:sz w:val="24"/>
-          <w:szCs w:val="24"/>
-        </w:rPr>
-        <w:t>Dev 1: Library</w:t>
-      </w:r>
-    </w:p>
-    <w:p>
-      <w:pPr>
-        <w:pStyle w:val="ListParagraph"/>
-        <w:numPr>
-          <w:ilvl w:val="0"/>
-          <w:numId w:val="2"/>
-        </w:numPr>
-        <w:rPr>
-          <w:rFonts w:ascii="Times New Roman" w:hAnsi="Times New Roman" w:cs="Times New Roman"/>
-          <w:sz w:val="24"/>
-          <w:szCs w:val="24"/>
-        </w:rPr>
-      </w:pPr>
-      <w:r>
-        <w:rPr>
-          <w:rFonts w:ascii="Times New Roman" w:hAnsi="Times New Roman" w:cs="Times New Roman"/>
-          <w:sz w:val="24"/>
-          <w:szCs w:val="24"/>
-        </w:rPr>
-        <w:t>Update list of software source</w:t>
-      </w:r>
-    </w:p>
-    <w:p>
-      <w:pPr>
-        <w:pStyle w:val="ListParagraph"/>
-        <w:ind w:firstLine="720"/>
-        <w:rPr>
-          <w:rFonts w:ascii="Times New Roman" w:hAnsi="Times New Roman" w:cs="Times New Roman"/>
-          <w:sz w:val="24"/>
-          <w:szCs w:val="24"/>
-        </w:rPr>
-      </w:pPr>
-      <w:r>
-        <w:rPr>
-          <w:rFonts w:ascii="Times New Roman" w:hAnsi="Times New Roman" w:cs="Times New Roman"/>
-          <w:sz w:val="24"/>
-          <w:szCs w:val="24"/>
-        </w:rPr>
-        <w:t xml:space="preserve">$ </w:t>
-      </w:r>
-      <w:r>
-        <w:rPr>
-          <w:rFonts w:ascii="Times New Roman" w:hAnsi="Times New Roman" w:cs="Times New Roman"/>
-          <w:sz w:val="24"/>
-          <w:szCs w:val="24"/>
-        </w:rPr>
-        <w:t>sudo sed -i -re \</w:t>
-      </w:r>
-    </w:p>
-    <w:p>
-      <w:pPr>
-        <w:pStyle w:val="ListParagraph"/>
-        <w:ind w:left="1440"/>
-        <w:rPr>
-          <w:rFonts w:ascii="Times New Roman" w:hAnsi="Times New Roman" w:cs="Times New Roman"/>
-          <w:sz w:val="24"/>
-          <w:szCs w:val="24"/>
-        </w:rPr>
-      </w:pPr>
-      <w:r>
-        <w:rPr>
-          <w:rFonts w:ascii="Times New Roman" w:hAnsi="Times New Roman" w:cs="Times New Roman"/>
-          <w:sz w:val="24"/>
-          <w:szCs w:val="24"/>
-        </w:rPr>
-        <w:t>'s/([a-z]{2}\.)?archive.ubuntu.com|security.ubuntu.com/old-releases.ubuntu.com/g' \</w:t>
-      </w:r>
-    </w:p>
-    <w:p>
-      <w:pPr>
-        <w:pStyle w:val="ListParagraph"/>
-        <w:ind w:firstLine="720"/>
-        <w:rPr>
-          <w:rFonts w:ascii="Times New Roman" w:hAnsi="Times New Roman" w:cs="Times New Roman"/>
-          <w:sz w:val="24"/>
-          <w:szCs w:val="24"/>
-        </w:rPr>
-      </w:pPr>
-      <w:r>
-        <w:rPr>
-          <w:rFonts w:ascii="Times New Roman" w:hAnsi="Times New Roman" w:cs="Times New Roman"/>
-          <w:sz w:val="24"/>
-          <w:szCs w:val="24"/>
-        </w:rPr>
-        <w:t>/etc/apt/sources.list</w:t>
-      </w:r>
-    </w:p>
-    <w:p>
-      <w:pPr>
-        <w:pStyle w:val="ListParagraph"/>
-        <w:numPr>
-          <w:ilvl w:val="0"/>
-          <w:numId w:val="2"/>
-        </w:numPr>
-        <w:spacing w:after="0"/>
-        <w:rPr>
-          <w:rFonts w:ascii="Times New Roman" w:hAnsi="Times New Roman" w:cs="Times New Roman"/>
-          <w:sz w:val="24"/>
-          <w:szCs w:val="24"/>
-        </w:rPr>
-      </w:pPr>
-      <w:r>
-        <w:rPr>
-          <w:rFonts w:ascii="Times New Roman" w:hAnsi="Times New Roman" w:cs="Times New Roman"/>
-          <w:sz w:val="24"/>
-          <w:szCs w:val="24"/>
-        </w:rPr>
-        <w:t>Install AWS CLI</w:t>
-      </w:r>
-    </w:p>
-    <w:p>
-      <w:pPr>
-        <w:spacing w:after="0"/>
-        <w:ind w:left="720" w:firstLine="720"/>
-        <w:rPr>
-          <w:rFonts w:ascii="Times New Roman" w:hAnsi="Times New Roman" w:cs="Times New Roman"/>
-          <w:sz w:val="24"/>
-          <w:szCs w:val="24"/>
-        </w:rPr>
-      </w:pPr>
-      <w:r>
-        <w:rPr>
-          <w:rFonts w:ascii="Times New Roman" w:hAnsi="Times New Roman" w:cs="Times New Roman"/>
-          <w:sz w:val="24"/>
-          <w:szCs w:val="24"/>
-        </w:rPr>
-        <w:t>$ sudo apt update</w:t>
-      </w:r>
-    </w:p>
-    <w:p>
-      <w:pPr>
-        <w:pStyle w:val="ListParagraph"/>
-        <w:spacing w:after="0"/>
-        <w:ind w:firstLine="720"/>
-        <w:rPr>
-          <w:rFonts w:ascii="Times New Roman" w:hAnsi="Times New Roman" w:cs="Times New Roman"/>
-          <w:sz w:val="24"/>
-          <w:szCs w:val="24"/>
-        </w:rPr>
-      </w:pPr>
-      <w:r>
-        <w:rPr>
-          <w:rFonts w:ascii="Times New Roman" w:hAnsi="Times New Roman" w:cs="Times New Roman"/>
-          <w:sz w:val="24"/>
-          <w:szCs w:val="24"/>
-        </w:rPr>
-        <w:t xml:space="preserve">$ </w:t>
-      </w:r>
-      <w:r>
-        <w:rPr>
-          <w:rFonts w:ascii="Times New Roman" w:hAnsi="Times New Roman" w:cs="Times New Roman"/>
-          <w:sz w:val="24"/>
-          <w:szCs w:val="24"/>
-        </w:rPr>
-        <w:t>sudo apt install --yes awscli</w:t>
-      </w:r>
-    </w:p>
-    <w:p>
-      <w:pPr>
-        <w:pStyle w:val="ListParagraph"/>
-        <w:spacing w:after="0"/>
-        <w:ind w:firstLine="720"/>
-        <w:rPr>
-          <w:rFonts w:ascii="Times New Roman" w:hAnsi="Times New Roman" w:cs="Times New Roman"/>
-          <w:sz w:val="24"/>
-          <w:szCs w:val="24"/>
-        </w:rPr>
-      </w:pPr>
-    </w:p>
-    <w:p>
-      <w:pPr>
-        <w:pStyle w:val="ListParagraph"/>
-        <w:numPr>
-          <w:ilvl w:val="0"/>
-          <w:numId w:val="2"/>
-        </w:numPr>
-        <w:spacing w:after="0"/>
-        <w:rPr>
-          <w:rFonts w:ascii="Times New Roman" w:hAnsi="Times New Roman" w:cs="Times New Roman"/>
-          <w:sz w:val="24"/>
-          <w:szCs w:val="24"/>
-        </w:rPr>
-      </w:pPr>
-      <w:r>
-        <w:rPr>
-          <w:rFonts w:ascii="Times New Roman" w:hAnsi="Times New Roman" w:cs="Times New Roman"/>
-          <w:sz w:val="24"/>
-          <w:szCs w:val="24"/>
-        </w:rPr>
-        <w:t>Configure AWS CLI</w:t>
-      </w:r>
-    </w:p>
-    <w:p>
-      <w:pPr>
-        <w:pStyle w:val="ListParagraph"/>
-        <w:spacing w:after="0"/>
-        <w:ind w:firstLine="720"/>
-        <w:rPr>
-          <w:rFonts w:ascii="Times New Roman" w:hAnsi="Times New Roman" w:cs="Times New Roman"/>
-          <w:sz w:val="24"/>
-          <w:szCs w:val="24"/>
-        </w:rPr>
-      </w:pPr>
-      <w:r>
-        <w:rPr>
-          <w:rFonts w:ascii="Times New Roman" w:hAnsi="Times New Roman" w:cs="Times New Roman"/>
-          <w:sz w:val="24"/>
-          <w:szCs w:val="24"/>
-        </w:rPr>
-        <w:t>$ aws configure</w:t>
-      </w:r>
-    </w:p>
-    <w:p>
-      <w:pPr>
-        <w:pStyle w:val="ListParagraph"/>
-        <w:spacing w:after="0"/>
-        <w:ind w:left="1440" w:firstLine="720"/>
-        <w:rPr>
-          <w:rFonts w:ascii="Times New Roman" w:hAnsi="Times New Roman" w:cs="Times New Roman"/>
-          <w:sz w:val="24"/>
-          <w:szCs w:val="24"/>
-        </w:rPr>
-      </w:pPr>
-      <w:r>
-        <w:rPr>
-          <w:rFonts w:ascii="Times New Roman" w:hAnsi="Times New Roman" w:cs="Times New Roman"/>
-          <w:sz w:val="24"/>
-          <w:szCs w:val="24"/>
-        </w:rPr>
-        <w:t xml:space="preserve">AWS Access Key ID [None]: </w:t>
+          <w:sz w:val="24"/>
+          <w:szCs w:val="24"/>
+        </w:rPr>
+      </w:pPr>
+      <w:r>
+        <w:rPr>
+          <w:rFonts w:ascii="Times New Roman" w:hAnsi="Times New Roman" w:cs="Times New Roman"/>
+          <w:sz w:val="24"/>
+          <w:szCs w:val="24"/>
+        </w:rPr>
+        <w:t xml:space="preserve">Default region name [None]: </w:t>
       </w:r>
       <w:r>
         <w:rPr>
@@ -1338,7 +1299,7 @@
           <w:sz w:val="24"/>
           <w:szCs w:val="24"/>
         </w:rPr>
-        <w:t>fakeMyKeyId</w:t>
+        <w:t>us-west-2</w:t>
       </w:r>
     </w:p>
     <w:p>
@@ -1346,21 +1307,6 @@
         <w:pStyle w:val="ListParagraph"/>
         <w:spacing w:after="0"/>
         <w:ind w:left="1440" w:firstLine="720"/>
-        <w:rPr>
-          <w:rFonts w:ascii="Times New Roman" w:hAnsi="Times New Roman" w:cs="Times New Roman"/>
-          <w:sz w:val="24"/>
-          <w:szCs w:val="24"/>
-        </w:rPr>
-      </w:pPr>
-      <w:r>
-        <w:rPr>
-          <w:rFonts w:ascii="Times New Roman" w:hAnsi="Times New Roman" w:cs="Times New Roman"/>
-          <w:sz w:val="24"/>
-          <w:szCs w:val="24"/>
-        </w:rPr>
-        <w:t xml:space="preserve">AWS Secret Access Key [None]: </w:t>
-      </w:r>
-      <w:r>
         <w:rPr>
           <w:rFonts w:ascii="Times New Roman" w:hAnsi="Times New Roman" w:cs="Times New Roman"/>
           <w:b/>
@@ -1368,14 +1314,16 @@
           <w:sz w:val="24"/>
           <w:szCs w:val="24"/>
         </w:rPr>
-        <w:t>fakeSecretAccessKey</w:t>
-      </w:r>
-    </w:p>
-    <w:p>
-      <w:pPr>
-        <w:pStyle w:val="ListParagraph"/>
-        <w:spacing w:after="0"/>
-        <w:ind w:left="1440" w:firstLine="720"/>
+      </w:pPr>
+      <w:r>
+        <w:rPr>
+          <w:rFonts w:ascii="Times New Roman" w:hAnsi="Times New Roman" w:cs="Times New Roman"/>
+          <w:sz w:val="24"/>
+          <w:szCs w:val="24"/>
+        </w:rPr>
+        <w:t xml:space="preserve">Default output format [None]: </w:t>
+      </w:r>
+      <w:r>
         <w:rPr>
           <w:rFonts w:ascii="Times New Roman" w:hAnsi="Times New Roman" w:cs="Times New Roman"/>
           <w:b/>
@@ -1383,55 +1331,6 @@
           <w:sz w:val="24"/>
           <w:szCs w:val="24"/>
         </w:rPr>
-      </w:pPr>
-      <w:r>
-        <w:rPr>
-          <w:rFonts w:ascii="Times New Roman" w:hAnsi="Times New Roman" w:cs="Times New Roman"/>
-          <w:sz w:val="24"/>
-          <w:szCs w:val="24"/>
-        </w:rPr>
-        <w:t xml:space="preserve">Default region name [None]: </w:t>
-      </w:r>
-      <w:r>
-        <w:rPr>
-          <w:rFonts w:ascii="Times New Roman" w:hAnsi="Times New Roman" w:cs="Times New Roman"/>
-          <w:b/>
-          <w:bCs/>
-          <w:sz w:val="24"/>
-          <w:szCs w:val="24"/>
-        </w:rPr>
-        <w:t>us-west-2</w:t>
-      </w:r>
-    </w:p>
-    <w:p>
-      <w:pPr>
-        <w:pStyle w:val="ListParagraph"/>
-        <w:spacing w:after="0"/>
-        <w:ind w:left="1440" w:firstLine="720"/>
-        <w:rPr>
-          <w:rFonts w:ascii="Times New Roman" w:hAnsi="Times New Roman" w:cs="Times New Roman"/>
-          <w:b/>
-          <w:bCs/>
-          <w:sz w:val="24"/>
-          <w:szCs w:val="24"/>
-        </w:rPr>
-      </w:pPr>
-      <w:r>
-        <w:rPr>
-          <w:rFonts w:ascii="Times New Roman" w:hAnsi="Times New Roman" w:cs="Times New Roman"/>
-          <w:sz w:val="24"/>
-          <w:szCs w:val="24"/>
-        </w:rPr>
-        <w:t xml:space="preserve">Default output format [None]: </w:t>
-      </w:r>
-      <w:r>
-        <w:rPr>
-          <w:rFonts w:ascii="Times New Roman" w:hAnsi="Times New Roman" w:cs="Times New Roman"/>
-          <w:b/>
-          <w:bCs/>
-          <w:sz w:val="24"/>
-          <w:szCs w:val="24"/>
-        </w:rPr>
         <w:t>table</w:t>
       </w:r>
     </w:p>
@@ -1658,7 +1557,6 @@
           <w:sz w:val="24"/>
           <w:szCs w:val="24"/>
         </w:rPr>
-        <w:lastRenderedPageBreak/>
         <w:t>Example:</w:t>
       </w:r>
     </w:p>
@@ -1769,6 +1667,7 @@
           <w:sz w:val="24"/>
           <w:szCs w:val="24"/>
         </w:rPr>
+        <w:lastRenderedPageBreak/>
         <w:t>Dev 2: Library</w:t>
       </w:r>
     </w:p>
@@ -2380,6 +2279,7 @@
           <w:sz w:val="32"/>
           <w:szCs w:val="32"/>
         </w:rPr>
+        <w:lastRenderedPageBreak/>
         <w:t xml:space="preserve">Instruction to run </w:t>
       </w:r>
     </w:p>
@@ -3380,6 +3280,7 @@
           <w:sz w:val="28"/>
           <w:szCs w:val="28"/>
         </w:rPr>
+        <w:lastRenderedPageBreak/>
         <w:t>Voting Microservices</w:t>
       </w:r>
     </w:p>
@@ -4451,7 +4352,6 @@
           <w:sz w:val="24"/>
           <w:szCs w:val="24"/>
         </w:rPr>
-        <w:lastRenderedPageBreak/>
         <w:t>The hot 25 posts to any community, ranked using Reddit hot ranking algorithm</w:t>
       </w:r>
     </w:p>

</xml_diff>